<commit_message>
Revert "Revert "Update report.""
This reverts commit 6c05fa16bcc4f17a993186d691d239e7966ef2fd.
</commit_message>
<xml_diff>
--- a/Report.docx
+++ b/Report.docx
@@ -8,8 +8,6 @@
           <w:b/>
         </w:rPr>
       </w:pPr>
-      <w:bookmarkStart w:id="0" w:name="_GoBack"/>
-      <w:bookmarkEnd w:id="0"/>
       <w:r>
         <w:rPr>
           <w:b/>
@@ -121,6 +119,11 @@
       <w:r>
         <w:t>TBD</w:t>
       </w:r>
+      <w:r>
+        <w:t xml:space="preserve"> – Describe count min algorithm used</w:t>
+      </w:r>
+      <w:bookmarkStart w:id="0" w:name="_GoBack"/>
+      <w:bookmarkEnd w:id="0"/>
     </w:p>
     <w:p>
       <w:pPr>
@@ -258,10 +261,26 @@
       </w:r>
     </w:p>
     <w:p>
-      <w:r>
-        <w:t>http://pablobarbera.com/blog/archives/1.html</w:t>
-      </w:r>
-    </w:p>
+      <w:hyperlink r:id="rId6" w:history="1">
+        <w:r>
+          <w:rPr>
+            <w:rStyle w:val="Hyperlink"/>
+          </w:rPr>
+          <w:t>http://pablobarbera.com/blog/archives/1.html</w:t>
+        </w:r>
+      </w:hyperlink>
+    </w:p>
+    <w:p>
+      <w:hyperlink r:id="rId7" w:history="1">
+        <w:r>
+          <w:rPr>
+            <w:rStyle w:val="Hyperlink"/>
+          </w:rPr>
+          <w:t>http://www.cookbook-r.com/Graphs/Colors_(ggplot2)/</w:t>
+        </w:r>
+      </w:hyperlink>
+    </w:p>
+    <w:p/>
     <w:sectPr>
       <w:pgSz w:w="12240" w:h="15840"/>
       <w:pgMar w:top="1440" w:right="1440" w:bottom="1440" w:left="1440" w:header="720" w:footer="720" w:gutter="0"/>

</xml_diff>

<commit_message>
Updated files for grading
</commit_message>
<xml_diff>
--- a/Report.docx
+++ b/Report.docx
@@ -122,112 +122,127 @@
       <w:r>
         <w:t xml:space="preserve"> – Describe count min algorithm used</w:t>
       </w:r>
+    </w:p>
+    <w:p>
+      <w:pPr>
+        <w:rPr>
+          <w:b/>
+        </w:rPr>
+      </w:pPr>
+      <w:r>
+        <w:rPr>
+          <w:b/>
+        </w:rPr>
+        <w:t>Description of Implementation Details</w:t>
+      </w:r>
+    </w:p>
+    <w:p>
+      <w:r>
+        <w:t>At a high level, the program captures all tweets from within the US, filters them based on what professional sports league they are representative of, and then maps them based on the league. The map shows all tweets received that contain items from each league, with each league separated by color.</w:t>
+      </w:r>
+      <w:r>
+        <w:t xml:space="preserve"> </w:t>
+      </w:r>
+    </w:p>
+    <w:p>
+      <w:r>
+        <w:t xml:space="preserve">Looking at more detail, the data is gathered by opening a tweet stream </w:t>
+      </w:r>
+      <w:r>
+        <w:t xml:space="preserve">using </w:t>
+      </w:r>
+      <w:proofErr w:type="spellStart"/>
+      <w:r>
+        <w:t>streamR</w:t>
+      </w:r>
+      <w:proofErr w:type="spellEnd"/>
+      <w:r>
+        <w:t xml:space="preserve"> </w:t>
+      </w:r>
+      <w:r>
+        <w:t>and filtering based on location. Tweets are only collected with U.S geographic coordinates. Once the tweets are collected and stored as a data frame, they are passed through filters which check if they contain any relevant sports vocabulary. The tweets go through 4 filters, each representing a different sport. The filters contain the name of the professional league (</w:t>
+      </w:r>
+      <w:proofErr w:type="spellStart"/>
+      <w:r>
+        <w:t>ie</w:t>
+      </w:r>
+      <w:proofErr w:type="spellEnd"/>
+      <w:r>
+        <w:t xml:space="preserve"> MLB, NBA), as well as every team in the league. If multiple sports are detected while going through the filter, the tweet is discarded. Once the tweets have gone through the filter, they are added to a running data frame of the tweets which have been flagged by the filter as being sport related, and indicate which sport they represent. A separate data frame is then produced to contain only the geographic coordinates, and the league of the tweet. These points are then plotted on the map using </w:t>
+      </w:r>
+      <w:proofErr w:type="spellStart"/>
+      <w:r>
+        <w:t>ggplot</w:t>
+      </w:r>
+      <w:proofErr w:type="spellEnd"/>
+      <w:r>
+        <w:t xml:space="preserve">. This can be run for x iterations, determined as a constant which can be modified. The duration for each tweet stream can be modified in a similar fashion. </w:t>
+      </w:r>
+    </w:p>
+    <w:p>
+      <w:pPr>
+        <w:rPr>
+          <w:b/>
+        </w:rPr>
+      </w:pPr>
+      <w:r>
+        <w:rPr>
+          <w:b/>
+        </w:rPr>
+        <w:t>Description of Experimental Design</w:t>
+      </w:r>
+    </w:p>
+    <w:p>
+      <w:r>
+        <w:t xml:space="preserve">Many iterations of </w:t>
+      </w:r>
+      <w:proofErr w:type="spellStart"/>
+      <w:r>
+        <w:t>build up</w:t>
+      </w:r>
+      <w:proofErr w:type="spellEnd"/>
+      <w:r>
+        <w:t xml:space="preserve"> led to the final product. It began by capturing and plotting all tweets within the U.S. Next was filtering tweets based on relevance to our topic. It began with only one league, and a few teams, which did not produce very many tweets to examine. After all the sports were added to the filters, making the map most effective was next. The main adjustment was modifying the color scheme to display color blind friendly colors, along with some other minor tweaks. The final hurdle was </w:t>
+      </w:r>
+      <w:r>
+        <w:lastRenderedPageBreak/>
+        <w:t>formatting the R code so the functionality would run in a loop, which is discussed further in Lessons Learned.</w:t>
+      </w:r>
+    </w:p>
+    <w:p>
+      <w:pPr>
+        <w:rPr>
+          <w:b/>
+        </w:rPr>
+      </w:pPr>
+      <w:r>
+        <w:rPr>
+          <w:b/>
+        </w:rPr>
+        <w:t>Analysis of Results</w:t>
+      </w:r>
+    </w:p>
+    <w:p>
+      <w:r>
+        <w:t xml:space="preserve">The results consistently show that football </w:t>
+      </w:r>
+      <w:r>
+        <w:t xml:space="preserve">or basketball </w:t>
+      </w:r>
+      <w:r>
+        <w:t xml:space="preserve">is the most talked about sport within the U.S. The total count of tweets it detects far outweighs </w:t>
+      </w:r>
+      <w:r>
+        <w:t>baseball and hockey</w:t>
+      </w:r>
+      <w:r>
+        <w:t>, and it spreads across the U.S. It is easy to pick out cities on the map based on where the concentration of tweets are.</w:t>
+      </w:r>
+      <w:r>
+        <w:t xml:space="preserve"> Another consideration for the results is that it may change depending on when the analysis is run. For example, baseball may show more tweets if this was run during the World Series.</w:t>
+      </w:r>
       <w:bookmarkStart w:id="0" w:name="_GoBack"/>
       <w:bookmarkEnd w:id="0"/>
-    </w:p>
-    <w:p>
-      <w:pPr>
-        <w:rPr>
-          <w:b/>
-        </w:rPr>
-      </w:pPr>
-      <w:r>
-        <w:rPr>
-          <w:b/>
-        </w:rPr>
-        <w:t>Description of Implementation Details</w:t>
-      </w:r>
-    </w:p>
-    <w:p>
-      <w:r>
-        <w:t>At a high level, the program captures all tweets from within the US, filters them based on what professional sports league they are representative of, and then maps them based on the league. The map shows all tweets received that contain items from each league, with each league separated by color.</w:t>
-      </w:r>
-      <w:r>
-        <w:t xml:space="preserve"> </w:t>
-      </w:r>
-    </w:p>
-    <w:p>
-      <w:r>
-        <w:t xml:space="preserve">Looking at more detail, the data is gathered by opening a tweet stream </w:t>
-      </w:r>
-      <w:r>
-        <w:t xml:space="preserve">using </w:t>
-      </w:r>
-      <w:proofErr w:type="spellStart"/>
-      <w:r>
-        <w:t>streamR</w:t>
-      </w:r>
-      <w:proofErr w:type="spellEnd"/>
-      <w:r>
-        <w:t xml:space="preserve"> </w:t>
-      </w:r>
-      <w:r>
-        <w:t>and filtering based on location. Tweets are only collected with U.S geographic coordinates. Once the tweets are collected and stored as a data frame, they are passed through filters which check if they contain any relevant sports vocabulary. The tweets go through 4 filters, each representing a different sport. The filters contain the name of the professional league (</w:t>
-      </w:r>
-      <w:proofErr w:type="spellStart"/>
-      <w:r>
-        <w:t>ie</w:t>
-      </w:r>
-      <w:proofErr w:type="spellEnd"/>
-      <w:r>
-        <w:t xml:space="preserve"> MLB, NBA), as well as every team in the league. If multiple sports are detected while going through the filter, the tweet is discarded. Once the tweets have gone through the filter, they are added to a running data frame of the tweets which have been flagged by the filter as being sport related, and indicate which sport they represent. A separate data frame is then produced to contain only the geographic coordinates, and the league of the tweet. These points are then plotted on the map using </w:t>
-      </w:r>
-      <w:proofErr w:type="spellStart"/>
-      <w:r>
-        <w:t>ggplot</w:t>
-      </w:r>
-      <w:proofErr w:type="spellEnd"/>
-      <w:r>
-        <w:t xml:space="preserve">. This can be run for x iterations, determined as a constant which can be modified. The duration for each tweet stream can be modified in a similar fashion. </w:t>
-      </w:r>
-    </w:p>
-    <w:p>
-      <w:pPr>
-        <w:rPr>
-          <w:b/>
-        </w:rPr>
-      </w:pPr>
-      <w:r>
-        <w:rPr>
-          <w:b/>
-        </w:rPr>
-        <w:t>Description of Experimental Design</w:t>
-      </w:r>
-    </w:p>
-    <w:p>
-      <w:r>
-        <w:t xml:space="preserve">Many iterations of </w:t>
-      </w:r>
-      <w:proofErr w:type="spellStart"/>
-      <w:r>
-        <w:t>build up</w:t>
-      </w:r>
-      <w:proofErr w:type="spellEnd"/>
-      <w:r>
-        <w:t xml:space="preserve"> led to the final product. It began by capturing and plotting all tweets within the U.S. Next was filtering tweets based on relevance to our topic. It began with only one league, and a few teams, which did not produce very many tweets to examine. After all the sports were added to the filters, making the map most effective was next. The main adjustment was modifying the color scheme to display color blind friendly colors, along with some other minor tweaks. The final hurdle was </w:t>
-      </w:r>
-      <w:r>
-        <w:lastRenderedPageBreak/>
-        <w:t>formatting the R code so the functionality would run in a loop, which is discussed further in Lessons Learned.</w:t>
-      </w:r>
-    </w:p>
-    <w:p>
-      <w:pPr>
-        <w:rPr>
-          <w:b/>
-        </w:rPr>
-      </w:pPr>
-      <w:r>
-        <w:rPr>
-          <w:b/>
-        </w:rPr>
-        <w:t>Analysis of Results</w:t>
-      </w:r>
-    </w:p>
-    <w:p>
-      <w:r>
-        <w:t>The results consistently show that football is the most talked about sport within the U.S. The total count of tweets it detects far outweighs any other sport, and it spreads across the U.S. It is easy to pick out cities on the map based on where the concentration of tweets are.</w:t>
-      </w:r>
     </w:p>
     <w:p>
       <w:pPr>

</xml_diff>